<commit_message>
Add Sequence Diagrams and Iteration 3 Review
- Add Sequence diagrams for:
+ Manage Cart
+ Request Item
+ Create Report
- Add the Iteration 3 Review
</commit_message>
<xml_diff>
--- a/Documentation/Full Use Case Description/Create Report/Create Report 3.1.docx
+++ b/Documentation/Full Use Case Description/Create Report/Create Report 3.1.docx
@@ -1379,178 +1379,9 @@
       </w:tr>
     </w:tbl>
     <w:p>
-      <w:pPr>
-        <w:pStyle w:val="Heading1"/>
-        <w:keepLines w:val="0"/>
-        <w:widowControl w:val="0"/>
-        <w:numPr>
-          <w:ilvl w:val="0"/>
-          <w:numId w:val="34"/>
-        </w:numPr>
-        <w:spacing w:before="120" w:after="60" w:line="240" w:lineRule="atLeast"/>
-        <w:jc w:val="both"/>
-        <w:rPr>
-          <w:rFonts w:ascii="Times New Roman" w:hAnsi="Times New Roman"/>
-          <w:b/>
-          <w:sz w:val="24"/>
-          <w:szCs w:val="24"/>
-        </w:rPr>
-      </w:pPr>
-      <w:r>
-        <w:rPr>
-          <w:rFonts w:ascii="Times New Roman" w:hAnsi="Times New Roman"/>
-          <w:b/>
-          <w:sz w:val="24"/>
-          <w:szCs w:val="24"/>
-        </w:rPr>
-        <w:t>Delete Report</w:t>
-      </w:r>
+      <w:bookmarkStart w:id="0" w:name="_GoBack"/>
+      <w:bookmarkEnd w:id="0"/>
     </w:p>
-    <w:p>
-      <w:pPr>
-        <w:ind w:left="720"/>
-        <w:jc w:val="both"/>
-      </w:pPr>
-      <w:r>
-        <w:t xml:space="preserve">The use case begins when a </w:t>
-      </w:r>
-      <w:r>
-        <w:t>store staff/warehouse staff</w:t>
-      </w:r>
-      <w:r>
-        <w:t xml:space="preserve"> </w:t>
-      </w:r>
-      <w:r>
-        <w:t xml:space="preserve">remove the </w:t>
-      </w:r>
-      <w:r>
-        <w:t>report</w:t>
-      </w:r>
-      <w:r>
-        <w:t>.</w:t>
-      </w:r>
-    </w:p>
-    <w:tbl>
-      <w:tblPr>
-        <w:tblStyle w:val="TableGrid"/>
-        <w:tblW w:w="0" w:type="auto"/>
-        <w:tblInd w:w="720" w:type="dxa"/>
-        <w:tblLook w:val="04A0" w:firstRow="1" w:lastRow="0" w:firstColumn="1" w:lastColumn="0" w:noHBand="0" w:noVBand="1"/>
-      </w:tblPr>
-      <w:tblGrid>
-        <w:gridCol w:w="4142"/>
-        <w:gridCol w:w="4148"/>
-      </w:tblGrid>
-      <w:tr>
-        <w:tc>
-          <w:tcPr>
-            <w:tcW w:w="4505" w:type="dxa"/>
-          </w:tcPr>
-          <w:p>
-            <w:pPr>
-              <w:jc w:val="center"/>
-              <w:rPr>
-                <w:b/>
-              </w:rPr>
-            </w:pPr>
-            <w:r>
-              <w:rPr>
-                <w:b/>
-              </w:rPr>
-              <w:t>Actor</w:t>
-            </w:r>
-          </w:p>
-        </w:tc>
-        <w:tc>
-          <w:tcPr>
-            <w:tcW w:w="4505" w:type="dxa"/>
-          </w:tcPr>
-          <w:p>
-            <w:pPr>
-              <w:jc w:val="center"/>
-              <w:rPr>
-                <w:b/>
-              </w:rPr>
-            </w:pPr>
-            <w:r>
-              <w:rPr>
-                <w:b/>
-              </w:rPr>
-              <w:t>System</w:t>
-            </w:r>
-          </w:p>
-        </w:tc>
-      </w:tr>
-      <w:tr>
-        <w:tc>
-          <w:tcPr>
-            <w:tcW w:w="4505" w:type="dxa"/>
-          </w:tcPr>
-          <w:p>
-            <w:pPr>
-              <w:jc w:val="both"/>
-            </w:pPr>
-          </w:p>
-        </w:tc>
-        <w:tc>
-          <w:tcPr>
-            <w:tcW w:w="4505" w:type="dxa"/>
-          </w:tcPr>
-          <w:p>
-            <w:pPr>
-              <w:pStyle w:val="ListParagraph"/>
-              <w:numPr>
-                <w:ilvl w:val="0"/>
-                <w:numId w:val="37"/>
-              </w:numPr>
-              <w:jc w:val="both"/>
-            </w:pPr>
-            <w:r>
-              <w:t>System displays a list of the stock movement which has been done and the “x” button next to each movement.</w:t>
-            </w:r>
-          </w:p>
-        </w:tc>
-      </w:tr>
-      <w:tr>
-        <w:tc>
-          <w:tcPr>
-            <w:tcW w:w="4505" w:type="dxa"/>
-          </w:tcPr>
-          <w:p>
-            <w:pPr>
-              <w:pStyle w:val="ListParagraph"/>
-              <w:numPr>
-                <w:ilvl w:val="0"/>
-                <w:numId w:val="37"/>
-              </w:numPr>
-              <w:jc w:val="both"/>
-            </w:pPr>
-            <w:r>
-              <w:t xml:space="preserve">Warehouse staff/ store staff click to “x” button to delete the selected report from the list. </w:t>
-            </w:r>
-          </w:p>
-        </w:tc>
-        <w:tc>
-          <w:tcPr>
-            <w:tcW w:w="4505" w:type="dxa"/>
-          </w:tcPr>
-          <w:p>
-            <w:pPr>
-              <w:pStyle w:val="ListParagraph"/>
-              <w:numPr>
-                <w:ilvl w:val="0"/>
-                <w:numId w:val="37"/>
-              </w:numPr>
-              <w:jc w:val="both"/>
-            </w:pPr>
-            <w:r>
-              <w:t>System delete the selected report’s information in the system.</w:t>
-            </w:r>
-          </w:p>
-        </w:tc>
-      </w:tr>
-    </w:tbl>
-    <w:p/>
     <w:p>
       <w:pPr>
         <w:pStyle w:val="Heading1"/>
@@ -1576,6 +1407,7 @@
           <w:sz w:val="24"/>
           <w:szCs w:val="24"/>
         </w:rPr>
+        <w:lastRenderedPageBreak/>
         <w:t>Key Scenarios</w:t>
       </w:r>
     </w:p>
@@ -1832,8 +1664,6 @@
         </w:rPr>
         <w:br w:type="page"/>
       </w:r>
-      <w:bookmarkStart w:id="0" w:name="_GoBack"/>
-      <w:bookmarkEnd w:id="0"/>
     </w:p>
     <w:sectPr>
       <w:pgSz w:w="11900" w:h="16840"/>

</xml_diff>